<commit_message>
wip : 2nd iteration, ClassDiagram
</commit_message>
<xml_diff>
--- a/DocumentationDDDAppliDeMentorat.docx
+++ b/DocumentationDDDAppliDeMentorat.docx
@@ -623,6 +623,171 @@
         </w:rPr>
         <w:t xml:space="preserve">Le vocabulaire éventuel du domaine s'insère ici. </w:t>
       </w:r>
+    </w:p>
+    <w:p>
+      <w:pPr>
+        <w:pBdr>
+          <w:top w:val="nil"/>
+          <w:left w:val="nil"/>
+          <w:bottom w:val="nil"/>
+          <w:right w:val="nil"/>
+          <w:between w:val="nil"/>
+        </w:pBdr>
+        <w:tabs>
+          <w:tab w:val="left" w:pos="2835"/>
+        </w:tabs>
+        <w:spacing w:line="240" w:lineRule="auto"/>
+        <w:rPr>
+          <w:iCs/>
+        </w:rPr>
+      </w:pPr>
+      <w:r>
+        <w:rPr>
+          <w:b/>
+          <w:bCs/>
+          <w:iCs/>
+        </w:rPr>
+        <w:t>Inscrit :</w:t>
+      </w:r>
+      <w:r>
+        <w:rPr>
+          <w:b/>
+          <w:bCs/>
+          <w:iCs/>
+        </w:rPr>
+        <w:tab/>
+      </w:r>
+    </w:p>
+    <w:p>
+      <w:pPr>
+        <w:pBdr>
+          <w:top w:val="nil"/>
+          <w:left w:val="nil"/>
+          <w:bottom w:val="nil"/>
+          <w:right w:val="nil"/>
+          <w:between w:val="nil"/>
+        </w:pBdr>
+        <w:tabs>
+          <w:tab w:val="left" w:pos="2835"/>
+        </w:tabs>
+        <w:spacing w:line="240" w:lineRule="auto"/>
+        <w:rPr>
+          <w:iCs/>
+        </w:rPr>
+      </w:pPr>
+      <w:r>
+        <w:rPr>
+          <w:b/>
+          <w:bCs/>
+          <w:iCs/>
+        </w:rPr>
+        <w:t>Personnel</w:t>
+      </w:r>
+      <w:r>
+        <w:rPr>
+          <w:b/>
+          <w:bCs/>
+          <w:iCs/>
+        </w:rPr>
+        <w:t> :</w:t>
+      </w:r>
+      <w:r>
+        <w:rPr>
+          <w:iCs/>
+        </w:rPr>
+        <w:tab/>
+        <w:t>personnes de l’entreprise</w:t>
+      </w:r>
+    </w:p>
+    <w:p>
+      <w:pPr>
+        <w:pBdr>
+          <w:top w:val="nil"/>
+          <w:left w:val="nil"/>
+          <w:bottom w:val="nil"/>
+          <w:right w:val="nil"/>
+          <w:between w:val="nil"/>
+        </w:pBdr>
+        <w:tabs>
+          <w:tab w:val="left" w:pos="2835"/>
+        </w:tabs>
+        <w:spacing w:line="240" w:lineRule="auto"/>
+        <w:rPr>
+          <w:iCs/>
+        </w:rPr>
+      </w:pPr>
+    </w:p>
+    <w:p>
+      <w:pPr>
+        <w:pBdr>
+          <w:top w:val="nil"/>
+          <w:left w:val="nil"/>
+          <w:bottom w:val="nil"/>
+          <w:right w:val="nil"/>
+          <w:between w:val="nil"/>
+        </w:pBdr>
+        <w:rPr>
+          <w:rFonts w:ascii="Open Sans" w:eastAsia="Open Sans" w:hAnsi="Open Sans" w:cs="Open Sans"/>
+          <w:b/>
+          <w:color w:val="FF5722"/>
+          <w:sz w:val="28"/>
+          <w:szCs w:val="28"/>
+        </w:rPr>
+      </w:pPr>
+    </w:p>
+    <w:p>
+      <w:pPr>
+        <w:pBdr>
+          <w:top w:val="nil"/>
+          <w:left w:val="nil"/>
+          <w:bottom w:val="nil"/>
+          <w:right w:val="nil"/>
+          <w:between w:val="nil"/>
+        </w:pBdr>
+        <w:rPr>
+          <w:rFonts w:ascii="Open Sans" w:eastAsia="Open Sans" w:hAnsi="Open Sans" w:cs="Open Sans"/>
+          <w:b/>
+          <w:color w:val="FF5722"/>
+          <w:sz w:val="28"/>
+          <w:szCs w:val="28"/>
+        </w:rPr>
+      </w:pPr>
+    </w:p>
+    <w:p>
+      <w:pPr>
+        <w:pBdr>
+          <w:top w:val="nil"/>
+          <w:left w:val="nil"/>
+          <w:bottom w:val="nil"/>
+          <w:right w:val="nil"/>
+          <w:between w:val="nil"/>
+        </w:pBdr>
+        <w:rPr>
+          <w:rFonts w:ascii="Open Sans" w:eastAsia="Open Sans" w:hAnsi="Open Sans" w:cs="Open Sans"/>
+          <w:b/>
+          <w:color w:val="FF5722"/>
+          <w:sz w:val="28"/>
+          <w:szCs w:val="28"/>
+        </w:rPr>
+      </w:pPr>
+    </w:p>
+    <w:p>
+      <w:pPr>
+        <w:pBdr>
+          <w:top w:val="nil"/>
+          <w:left w:val="nil"/>
+          <w:bottom w:val="nil"/>
+          <w:right w:val="nil"/>
+          <w:between w:val="nil"/>
+        </w:pBdr>
+        <w:rPr>
+          <w:rFonts w:ascii="Open Sans" w:eastAsia="Open Sans" w:hAnsi="Open Sans" w:cs="Open Sans"/>
+          <w:b/>
+          <w:color w:val="FF5722"/>
+          <w:sz w:val="28"/>
+          <w:szCs w:val="28"/>
+        </w:rPr>
+      </w:pPr>
     </w:p>
     <w:p>
       <w:pPr>

</xml_diff>